<commit_message>
Update: Dokument Model komunikacije
</commit_message>
<xml_diff>
--- a/Documents/Battle of Mages - Model komunikacije.docx
+++ b/Documents/Battle of Mages - Model komunikacije.docx
@@ -704,9 +704,18 @@
       <w:r>
         <w:rPr>
           <w:rFonts w:ascii="Arial" w:hAnsi="Arial" w:cs="Arial"/>
-          <w:lang w:val="sr-Latn-RS"/>
-        </w:rPr>
-        <w:t xml:space="preserve">Single User grupe se kreiraju za svakog člana u trenutku kada se pridruži aplikaciji. </w:t>
+          <w:i/>
+          <w:iCs/>
+          <w:lang w:val="sr-Latn-RS"/>
+        </w:rPr>
+        <w:t>Single User</w:t>
+      </w:r>
+      <w:r>
+        <w:rPr>
+          <w:rFonts w:ascii="Arial" w:hAnsi="Arial" w:cs="Arial"/>
+          <w:lang w:val="sr-Latn-RS"/>
+        </w:rPr>
+        <w:t xml:space="preserve"> grupe se kreiraju za svakog člana u trenutku kada se pridruži aplikaciji. </w:t>
       </w:r>
       <w:r>
         <w:rPr>
@@ -728,6 +737,79 @@
     <w:p/>
     <w:p/>
     <w:p/>
+    <w:p/>
+    <w:p>
+      <w:pPr>
+        <w:pStyle w:val="Heading1"/>
+        <w:rPr>
+          <w:lang w:val="sr-Latn-RS"/>
+        </w:rPr>
+      </w:pPr>
+      <w:r>
+        <w:rPr>
+          <w:lang w:val="sr-Latn-RS"/>
+        </w:rPr>
+        <w:lastRenderedPageBreak/>
+        <w:t>Odigravanje poteza</w:t>
+      </w:r>
+    </w:p>
+    <w:p>
+      <w:r>
+        <w:drawing>
+          <wp:inline distT="0" distB="0" distL="0" distR="0" wp14:anchorId="3FA783B0" wp14:editId="0EA91D5A">
+            <wp:extent cx="5943600" cy="1994535"/>
+            <wp:effectExtent l="0" t="0" r="0" b="5715"/>
+            <wp:docPr id="2" name="Picture 2"/>
+            <wp:cNvGraphicFramePr>
+              <a:graphicFrameLocks xmlns:a="http://schemas.openxmlformats.org/drawingml/2006/main" noChangeAspect="1"/>
+            </wp:cNvGraphicFramePr>
+            <a:graphic xmlns:a="http://schemas.openxmlformats.org/drawingml/2006/main">
+              <a:graphicData uri="http://schemas.openxmlformats.org/drawingml/2006/picture">
+                <pic:pic xmlns:pic="http://schemas.openxmlformats.org/drawingml/2006/picture">
+                  <pic:nvPicPr>
+                    <pic:cNvPr id="1" name=""/>
+                    <pic:cNvPicPr/>
+                  </pic:nvPicPr>
+                  <pic:blipFill>
+                    <a:blip r:embed="rId4"/>
+                    <a:stretch>
+                      <a:fillRect/>
+                    </a:stretch>
+                  </pic:blipFill>
+                  <pic:spPr>
+                    <a:xfrm>
+                      <a:off x="0" y="0"/>
+                      <a:ext cx="5943600" cy="1994535"/>
+                    </a:xfrm>
+                    <a:prstGeom prst="rect">
+                      <a:avLst/>
+                    </a:prstGeom>
+                  </pic:spPr>
+                </pic:pic>
+              </a:graphicData>
+            </a:graphic>
+          </wp:inline>
+        </w:drawing>
+      </w:r>
+    </w:p>
+    <w:p>
+      <w:pPr>
+        <w:jc w:val="center"/>
+        <w:rPr>
+          <w:i/>
+          <w:iCs/>
+          <w:lang w:val="sr-Latn-RS"/>
+        </w:rPr>
+      </w:pPr>
+      <w:r>
+        <w:rPr>
+          <w:i/>
+          <w:iCs/>
+          <w:lang w:val="sr-Latn-RS"/>
+        </w:rPr>
+        <w:t>Komunikacija prilikom odigravanja poteza</w:t>
+      </w:r>
+    </w:p>
     <w:sectPr>
       <w:pgSz w:w="12240" w:h="15840"/>
       <w:pgMar w:top="1440" w:right="1440" w:bottom="1440" w:left="1440" w:header="720" w:footer="720" w:gutter="0"/>

</xml_diff>